<commit_message>
Changed images and descriptions
</commit_message>
<xml_diff>
--- a/xmanuals/Student Rankings Manual.docx
+++ b/xmanuals/Student Rankings Manual.docx
@@ -917,8 +917,6 @@
         </w:rPr>
         <w:t>CSV</w:t>
       </w:r>
-      <w:bookmarkStart w:id="0" w:name="_GoBack"/>
-      <w:bookmarkEnd w:id="0"/>
       <w:r>
         <w:rPr>
           <w:rFonts w:ascii="Times New Roman" w:hAnsi="Times New Roman" w:cs="Times New Roman"/>
@@ -994,9 +992,9 @@
         </w:rPr>
         <w:drawing>
           <wp:inline distT="0" distB="0" distL="0" distR="0">
-            <wp:extent cx="5943600" cy="2733675"/>
-            <wp:effectExtent l="0" t="0" r="0" b="9525"/>
-            <wp:docPr id="18" name="Picture 18"/>
+            <wp:extent cx="5943600" cy="2571750"/>
+            <wp:effectExtent l="0" t="0" r="0" b="0"/>
+            <wp:docPr id="1" name="Picture 1"/>
             <wp:cNvGraphicFramePr>
               <a:graphicFrameLocks xmlns:a="http://schemas.openxmlformats.org/drawingml/2006/main" noChangeAspect="1"/>
             </wp:cNvGraphicFramePr>
@@ -1004,7 +1002,7 @@
               <a:graphicData uri="http://schemas.openxmlformats.org/drawingml/2006/picture">
                 <pic:pic xmlns:pic="http://schemas.openxmlformats.org/drawingml/2006/picture">
                   <pic:nvPicPr>
-                    <pic:cNvPr id="0" name="Picture 6"/>
+                    <pic:cNvPr id="0" name="Picture 1"/>
                     <pic:cNvPicPr>
                       <a:picLocks noChangeAspect="1" noChangeArrowheads="1"/>
                     </pic:cNvPicPr>
@@ -1025,7 +1023,7 @@
                   <pic:spPr bwMode="auto">
                     <a:xfrm>
                       <a:off x="0" y="0"/>
-                      <a:ext cx="5943600" cy="2733675"/>
+                      <a:ext cx="5943600" cy="2571750"/>
                     </a:xfrm>
                     <a:prstGeom prst="rect">
                       <a:avLst/>
@@ -1062,27 +1060,27 @@
           <w:sz w:val="24"/>
           <w:szCs w:val="24"/>
         </w:rPr>
+        <w:t xml:space="preserve">The table displays the student number, name, GWA, CWA, CS GWA, Math GWA of the students up until the semester that was selected </w:t>
+      </w:r>
+    </w:p>
+    <w:p>
+      <w:pPr>
+        <w:ind w:left="360"/>
+        <w:rPr>
+          <w:rFonts w:ascii="Times New Roman" w:hAnsi="Times New Roman" w:cs="Times New Roman"/>
+          <w:b/>
+          <w:sz w:val="24"/>
+          <w:szCs w:val="24"/>
+        </w:rPr>
+      </w:pPr>
+      <w:r>
+        <w:rPr>
+          <w:rFonts w:ascii="Times New Roman" w:hAnsi="Times New Roman" w:cs="Times New Roman"/>
+          <w:b/>
+          <w:sz w:val="24"/>
+          <w:szCs w:val="24"/>
+        </w:rPr>
         <w:lastRenderedPageBreak/>
-        <w:t xml:space="preserve">The table displays the student number, name, GWA, CWA, CS GWA, Math GWA of the students up until the semester that was selected </w:t>
-      </w:r>
-    </w:p>
-    <w:p>
-      <w:pPr>
-        <w:ind w:left="360"/>
-        <w:rPr>
-          <w:rFonts w:ascii="Times New Roman" w:hAnsi="Times New Roman" w:cs="Times New Roman"/>
-          <w:b/>
-          <w:sz w:val="24"/>
-          <w:szCs w:val="24"/>
-        </w:rPr>
-      </w:pPr>
-      <w:r>
-        <w:rPr>
-          <w:rFonts w:ascii="Times New Roman" w:hAnsi="Times New Roman" w:cs="Times New Roman"/>
-          <w:b/>
-          <w:sz w:val="24"/>
-          <w:szCs w:val="24"/>
-        </w:rPr>
         <w:t>Search Bars:</w:t>
       </w:r>
     </w:p>
@@ -1107,9 +1105,9 @@
         </w:rPr>
         <w:drawing>
           <wp:inline distT="0" distB="0" distL="0" distR="0">
-            <wp:extent cx="5943600" cy="2733675"/>
+            <wp:extent cx="5943600" cy="2581275"/>
             <wp:effectExtent l="0" t="0" r="0" b="9525"/>
-            <wp:docPr id="19" name="Picture 19"/>
+            <wp:docPr id="2" name="Picture 2"/>
             <wp:cNvGraphicFramePr>
               <a:graphicFrameLocks xmlns:a="http://schemas.openxmlformats.org/drawingml/2006/main" noChangeAspect="1"/>
             </wp:cNvGraphicFramePr>
@@ -1117,7 +1115,7 @@
               <a:graphicData uri="http://schemas.openxmlformats.org/drawingml/2006/picture">
                 <pic:pic xmlns:pic="http://schemas.openxmlformats.org/drawingml/2006/picture">
                   <pic:nvPicPr>
-                    <pic:cNvPr id="0" name="Picture 7"/>
+                    <pic:cNvPr id="0" name="Picture 2"/>
                     <pic:cNvPicPr>
                       <a:picLocks noChangeAspect="1" noChangeArrowheads="1"/>
                     </pic:cNvPicPr>
@@ -1138,7 +1136,7 @@
                   <pic:spPr bwMode="auto">
                     <a:xfrm>
                       <a:off x="0" y="0"/>
-                      <a:ext cx="5943600" cy="2733675"/>
+                      <a:ext cx="5943600" cy="2581275"/>
                     </a:xfrm>
                     <a:prstGeom prst="rect">
                       <a:avLst/>
@@ -1194,36 +1192,34 @@
           <w:sz w:val="24"/>
           <w:szCs w:val="24"/>
         </w:rPr>
-        <w:t>Example: By typing “</w:t>
-      </w:r>
-      <w:proofErr w:type="spellStart"/>
-      <w:r>
-        <w:rPr>
-          <w:rFonts w:ascii="Times New Roman" w:hAnsi="Times New Roman" w:cs="Times New Roman"/>
-          <w:sz w:val="24"/>
-          <w:szCs w:val="24"/>
-        </w:rPr>
-        <w:t>ab</w:t>
-      </w:r>
-      <w:proofErr w:type="spellEnd"/>
-      <w:r>
-        <w:rPr>
-          <w:rFonts w:ascii="Times New Roman" w:hAnsi="Times New Roman" w:cs="Times New Roman"/>
-          <w:sz w:val="24"/>
-          <w:szCs w:val="24"/>
-        </w:rPr>
-        <w:t>” on the search bar on the ‘name’ column, all names having a substring “</w:t>
-      </w:r>
-      <w:proofErr w:type="spellStart"/>
-      <w:r>
-        <w:rPr>
-          <w:rFonts w:ascii="Times New Roman" w:hAnsi="Times New Roman" w:cs="Times New Roman"/>
-          <w:sz w:val="24"/>
-          <w:szCs w:val="24"/>
-        </w:rPr>
-        <w:t>ab</w:t>
-      </w:r>
-      <w:proofErr w:type="spellEnd"/>
+        <w:t>Example: By typing “an</w:t>
+      </w:r>
+      <w:r>
+        <w:rPr>
+          <w:rFonts w:ascii="Times New Roman" w:hAnsi="Times New Roman" w:cs="Times New Roman"/>
+          <w:sz w:val="24"/>
+          <w:szCs w:val="24"/>
+        </w:rPr>
+        <w:t xml:space="preserve">” on the search bar on the ‘name’ column, </w:t>
+      </w:r>
+      <w:r>
+        <w:rPr>
+          <w:rFonts w:ascii="Times New Roman" w:hAnsi="Times New Roman" w:cs="Times New Roman"/>
+          <w:sz w:val="24"/>
+          <w:szCs w:val="24"/>
+        </w:rPr>
+        <w:t>all names having a substring “</w:t>
+      </w:r>
+      <w:proofErr w:type="gramStart"/>
+      <w:r>
+        <w:rPr>
+          <w:rFonts w:ascii="Times New Roman" w:hAnsi="Times New Roman" w:cs="Times New Roman"/>
+          <w:sz w:val="24"/>
+          <w:szCs w:val="24"/>
+        </w:rPr>
+        <w:t>an</w:t>
+      </w:r>
+      <w:proofErr w:type="gramEnd"/>
       <w:r>
         <w:rPr>
           <w:rFonts w:ascii="Times New Roman" w:hAnsi="Times New Roman" w:cs="Times New Roman"/>
@@ -1281,9 +1277,9 @@
         </w:rPr>
         <w:drawing>
           <wp:inline distT="0" distB="0" distL="0" distR="0">
-            <wp:extent cx="5934075" cy="2724150"/>
-            <wp:effectExtent l="0" t="0" r="9525" b="0"/>
-            <wp:docPr id="22" name="Picture 22"/>
+            <wp:extent cx="5943600" cy="2533650"/>
+            <wp:effectExtent l="0" t="0" r="0" b="0"/>
+            <wp:docPr id="3" name="Picture 3"/>
             <wp:cNvGraphicFramePr>
               <a:graphicFrameLocks xmlns:a="http://schemas.openxmlformats.org/drawingml/2006/main" noChangeAspect="1"/>
             </wp:cNvGraphicFramePr>
@@ -1291,7 +1287,7 @@
               <a:graphicData uri="http://schemas.openxmlformats.org/drawingml/2006/picture">
                 <pic:pic xmlns:pic="http://schemas.openxmlformats.org/drawingml/2006/picture">
                   <pic:nvPicPr>
-                    <pic:cNvPr id="0" name="Picture 10"/>
+                    <pic:cNvPr id="0" name="Picture 3"/>
                     <pic:cNvPicPr>
                       <a:picLocks noChangeAspect="1" noChangeArrowheads="1"/>
                     </pic:cNvPicPr>
@@ -1312,7 +1308,7 @@
                   <pic:spPr bwMode="auto">
                     <a:xfrm>
                       <a:off x="0" y="0"/>
-                      <a:ext cx="5934075" cy="2724150"/>
+                      <a:ext cx="5943600" cy="2533650"/>
                     </a:xfrm>
                     <a:prstGeom prst="rect">
                       <a:avLst/>
@@ -1348,7 +1344,6 @@
           <w:sz w:val="24"/>
           <w:szCs w:val="24"/>
         </w:rPr>
-        <w:lastRenderedPageBreak/>
         <w:t xml:space="preserve">Data on the table can be sorted using its columns in the table. One press sorts the table by ascending order and two presses sort the table by descending order with respect to the column attribute pressed. </w:t>
       </w:r>
     </w:p>
@@ -1370,6 +1365,8 @@
         </w:rPr>
         <w:t>Example: The above screenshot is sorted by name, ascending order.</w:t>
       </w:r>
+      <w:bookmarkStart w:id="0" w:name="_GoBack"/>
+      <w:bookmarkEnd w:id="0"/>
     </w:p>
     <w:sectPr>
       <w:pgSz w:w="12240" w:h="15840"/>

</xml_diff>